<commit_message>
Cap nhat bao cao tuan 3
</commit_message>
<xml_diff>
--- a/BT3_Nhom_LeHongSon_3121410423 (1).docx
+++ b/BT3_Nhom_LeHongSon_3121410423 (1).docx
@@ -572,6 +572,7 @@
         </w:rPr>
         <w:t xml:space="preserve">Thành phố Hồ Chí Minh, </w:t>
       </w:r>
+      <w:proofErr w:type="spellStart"/>
       <w:r>
         <w:rPr>
           <w:rFonts w:asciiTheme="majorHAnsi" w:hAnsiTheme="majorHAnsi" w:cstheme="majorHAnsi"/>
@@ -579,7 +580,17 @@
           <w:szCs w:val="26"/>
           <w:lang w:val="en-US"/>
         </w:rPr>
-        <w:t>ngày 06</w:t>
+        <w:t>ngày</w:t>
+      </w:r>
+      <w:proofErr w:type="spellEnd"/>
+      <w:r>
+        <w:rPr>
+          <w:rFonts w:asciiTheme="majorHAnsi" w:hAnsiTheme="majorHAnsi" w:cstheme="majorHAnsi"/>
+          <w:sz w:val="26"/>
+          <w:szCs w:val="26"/>
+          <w:lang w:val="en-US"/>
+        </w:rPr>
+        <w:t xml:space="preserve"> 06</w:t>
       </w:r>
       <w:r>
         <w:rPr>
@@ -1672,6 +1683,7 @@
         </w:rPr>
       </w:pPr>
       <w:bookmarkStart w:id="2" w:name="_Toc192173008"/>
+      <w:proofErr w:type="spellStart"/>
       <w:r>
         <w:rPr>
           <w:rFonts w:cstheme="majorHAnsi"/>
@@ -1683,9 +1695,114 @@
           <w:lang w:val="en-US"/>
         </w:rPr>
         <w:lastRenderedPageBreak/>
-        <w:t>Bảng phân công công việc</w:t>
+        <w:t>Bảng</w:t>
+      </w:r>
+      <w:proofErr w:type="spellEnd"/>
+      <w:r>
+        <w:rPr>
+          <w:rFonts w:cstheme="majorHAnsi"/>
+          <w:b/>
+          <w:bCs/>
+          <w:color w:val="auto"/>
+          <w:sz w:val="26"/>
+          <w:szCs w:val="26"/>
+          <w:lang w:val="en-US"/>
+        </w:rPr>
+        <w:t xml:space="preserve"> </w:t>
+      </w:r>
+      <w:proofErr w:type="spellStart"/>
+      <w:r>
+        <w:rPr>
+          <w:rFonts w:cstheme="majorHAnsi"/>
+          <w:b/>
+          <w:bCs/>
+          <w:color w:val="auto"/>
+          <w:sz w:val="26"/>
+          <w:szCs w:val="26"/>
+          <w:lang w:val="en-US"/>
+        </w:rPr>
+        <w:t>phân</w:t>
+      </w:r>
+      <w:proofErr w:type="spellEnd"/>
+      <w:r>
+        <w:rPr>
+          <w:rFonts w:cstheme="majorHAnsi"/>
+          <w:b/>
+          <w:bCs/>
+          <w:color w:val="auto"/>
+          <w:sz w:val="26"/>
+          <w:szCs w:val="26"/>
+          <w:lang w:val="en-US"/>
+        </w:rPr>
+        <w:t xml:space="preserve"> </w:t>
+      </w:r>
+      <w:proofErr w:type="spellStart"/>
+      <w:r>
+        <w:rPr>
+          <w:rFonts w:cstheme="majorHAnsi"/>
+          <w:b/>
+          <w:bCs/>
+          <w:color w:val="auto"/>
+          <w:sz w:val="26"/>
+          <w:szCs w:val="26"/>
+          <w:lang w:val="en-US"/>
+        </w:rPr>
+        <w:t>công</w:t>
+      </w:r>
+      <w:proofErr w:type="spellEnd"/>
+      <w:r>
+        <w:rPr>
+          <w:rFonts w:cstheme="majorHAnsi"/>
+          <w:b/>
+          <w:bCs/>
+          <w:color w:val="auto"/>
+          <w:sz w:val="26"/>
+          <w:szCs w:val="26"/>
+          <w:lang w:val="en-US"/>
+        </w:rPr>
+        <w:t xml:space="preserve"> </w:t>
+      </w:r>
+      <w:proofErr w:type="spellStart"/>
+      <w:r>
+        <w:rPr>
+          <w:rFonts w:cstheme="majorHAnsi"/>
+          <w:b/>
+          <w:bCs/>
+          <w:color w:val="auto"/>
+          <w:sz w:val="26"/>
+          <w:szCs w:val="26"/>
+          <w:lang w:val="en-US"/>
+        </w:rPr>
+        <w:t>công</w:t>
+      </w:r>
+      <w:proofErr w:type="spellEnd"/>
+      <w:r>
+        <w:rPr>
+          <w:rFonts w:cstheme="majorHAnsi"/>
+          <w:b/>
+          <w:bCs/>
+          <w:color w:val="auto"/>
+          <w:sz w:val="26"/>
+          <w:szCs w:val="26"/>
+          <w:lang w:val="en-US"/>
+        </w:rPr>
+        <w:t xml:space="preserve"> </w:t>
+      </w:r>
+      <w:proofErr w:type="spellStart"/>
+      <w:r>
+        <w:rPr>
+          <w:rFonts w:cstheme="majorHAnsi"/>
+          <w:b/>
+          <w:bCs/>
+          <w:color w:val="auto"/>
+          <w:sz w:val="26"/>
+          <w:szCs w:val="26"/>
+          <w:lang w:val="en-US"/>
+        </w:rPr>
+        <w:t>việc</w:t>
       </w:r>
       <w:bookmarkEnd w:id="2"/>
+      <w:proofErr w:type="spellEnd"/>
     </w:p>
     <w:p>
       <w:pPr>
@@ -2455,7 +2572,6 @@
       <w:pPr>
         <w:spacing w:line="360" w:lineRule="auto"/>
         <w:ind w:firstLine="284"/>
-        <w:jc w:val="both"/>
         <w:rPr>
           <w:rFonts w:asciiTheme="majorHAnsi" w:hAnsiTheme="majorHAnsi" w:cstheme="majorHAnsi"/>
           <w:sz w:val="26"/>
@@ -2478,7 +2594,6 @@
           <w:numId w:val="5"/>
         </w:numPr>
         <w:spacing w:line="360" w:lineRule="auto"/>
-        <w:jc w:val="both"/>
         <w:rPr>
           <w:rFonts w:asciiTheme="majorHAnsi" w:hAnsiTheme="majorHAnsi" w:cstheme="majorHAnsi"/>
           <w:sz w:val="26"/>
@@ -2497,11 +2612,8 @@
         <w:r>
           <w:rPr>
             <w:rStyle w:val="Hyperlink"/>
-            <w:rFonts w:asciiTheme="majorHAnsi" w:hAnsiTheme="majorHAnsi" w:cstheme="majorHAnsi"/>
-            <w:sz w:val="26"/>
-            <w:szCs w:val="26"/>
           </w:rPr>
-          <w:t>GitHub</w:t>
+          <w:t>https://github.com/wblakecannon/ames/blob/master/data/housing.csv</w:t>
         </w:r>
       </w:hyperlink>
     </w:p>
@@ -2512,20 +2624,19 @@
           <w:numId w:val="5"/>
         </w:numPr>
         <w:spacing w:line="360" w:lineRule="auto"/>
-        <w:jc w:val="both"/>
-        <w:rPr>
-          <w:rFonts w:asciiTheme="majorHAnsi" w:hAnsiTheme="majorHAnsi" w:cstheme="majorHAnsi"/>
-          <w:sz w:val="26"/>
-          <w:szCs w:val="26"/>
-        </w:rPr>
-      </w:pPr>
-      <w:r>
-        <w:rPr>
-          <w:rFonts w:asciiTheme="majorHAnsi" w:hAnsiTheme="majorHAnsi" w:cstheme="majorHAnsi"/>
-          <w:sz w:val="26"/>
-          <w:szCs w:val="26"/>
-        </w:rPr>
-        <w:t xml:space="preserve">Bộ dữ liệu có thể được tải tại: </w:t>
+        <w:rPr>
+          <w:rFonts w:asciiTheme="majorHAnsi" w:hAnsiTheme="majorHAnsi" w:cstheme="majorHAnsi"/>
+          <w:sz w:val="26"/>
+          <w:szCs w:val="26"/>
+        </w:rPr>
+      </w:pPr>
+      <w:r>
+        <w:rPr>
+          <w:rFonts w:asciiTheme="majorHAnsi" w:hAnsiTheme="majorHAnsi" w:cstheme="majorHAnsi"/>
+          <w:sz w:val="26"/>
+          <w:szCs w:val="26"/>
+        </w:rPr>
+        <w:t>Bộ dữ liệu có thể được tải tại:</w:t>
       </w:r>
       <w:hyperlink r:id="rId14" w:history="1">
         <w:r>
@@ -2535,7 +2646,13 @@
             <w:sz w:val="26"/>
             <w:szCs w:val="26"/>
           </w:rPr>
-          <w:t>Kaggle</w:t>
+          <w:t xml:space="preserve"> </w:t>
+        </w:r>
+        <w:r>
+          <w:rPr>
+            <w:rStyle w:val="Hyperlink"/>
+          </w:rPr>
+          <w:t>https://www.kaggle.com/competitions/house-prices-advanced-regression-techniques</w:t>
         </w:r>
       </w:hyperlink>
     </w:p>
@@ -2696,6 +2813,7 @@
           <w:sz w:val="26"/>
           <w:szCs w:val="26"/>
         </w:rPr>
+        <w:lastRenderedPageBreak/>
         <w:t>OverallQual:</w:t>
       </w:r>
       <w:r>
@@ -2754,7 +2872,6 @@
           <w:sz w:val="26"/>
           <w:szCs w:val="26"/>
         </w:rPr>
-        <w:lastRenderedPageBreak/>
         <w:t>YearBuilt:</w:t>
       </w:r>
       <w:r>
@@ -2902,20 +3019,22 @@
       <w:pPr>
         <w:spacing w:line="360" w:lineRule="auto"/>
         <w:ind w:firstLine="284"/>
-        <w:jc w:val="both"/>
-        <w:rPr>
-          <w:rFonts w:asciiTheme="majorHAnsi" w:hAnsiTheme="majorHAnsi" w:cstheme="majorHAnsi"/>
-          <w:sz w:val="26"/>
-          <w:szCs w:val="26"/>
-        </w:rPr>
-      </w:pPr>
-      <w:r>
-        <w:rPr>
-          <w:rFonts w:asciiTheme="majorHAnsi" w:hAnsiTheme="majorHAnsi" w:cstheme="majorHAnsi"/>
-          <w:sz w:val="26"/>
-          <w:szCs w:val="26"/>
-        </w:rPr>
-        <w:t xml:space="preserve">Từ điển dữ liệu chi tiết có thể được tham khảo tại: </w:t>
+        <w:rPr>
+          <w:rFonts w:asciiTheme="majorHAnsi" w:hAnsiTheme="majorHAnsi" w:cstheme="majorHAnsi"/>
+          <w:sz w:val="26"/>
+          <w:szCs w:val="26"/>
+        </w:rPr>
+      </w:pPr>
+      <w:r>
+        <w:rPr>
+          <w:rFonts w:asciiTheme="majorHAnsi" w:hAnsiTheme="majorHAnsi" w:cstheme="majorHAnsi"/>
+          <w:sz w:val="26"/>
+          <w:szCs w:val="26"/>
+        </w:rPr>
+        <w:t>Từ điển dữ liệu chi tiết có thể được tham khảo tại:</w:t>
+      </w:r>
+      <w:r>
+        <w:t xml:space="preserve"> </w:t>
       </w:r>
       <w:hyperlink r:id="rId15" w:history="1">
         <w:r>
@@ -2925,7 +3044,7 @@
             <w:sz w:val="26"/>
             <w:szCs w:val="26"/>
           </w:rPr>
-          <w:t>HackMD</w:t>
+          <w:t>https://hackmd.io/@jirvingphd/ames-data-dictionary</w:t>
         </w:r>
       </w:hyperlink>
     </w:p>
@@ -3149,6 +3268,28 @@
     </w:p>
     <w:p>
       <w:pPr>
+        <w:spacing w:line="360" w:lineRule="auto"/>
+        <w:ind w:left="720"/>
+        <w:rPr>
+          <w:rFonts w:asciiTheme="majorHAnsi" w:hAnsiTheme="majorHAnsi" w:cstheme="majorHAnsi"/>
+          <w:sz w:val="26"/>
+          <w:szCs w:val="26"/>
+        </w:rPr>
+      </w:pPr>
+      <w:hyperlink r:id="rId16" w:history="1">
+        <w:r>
+          <w:rPr>
+            <w:rStyle w:val="Hyperlink"/>
+            <w:rFonts w:asciiTheme="majorHAnsi" w:hAnsiTheme="majorHAnsi" w:cstheme="majorHAnsi"/>
+            <w:sz w:val="26"/>
+            <w:szCs w:val="26"/>
+          </w:rPr>
+          <w:t>https://nycdatascience.com/blog/python/eda-and-machine-learning-ames-housing-price-prediction-project/</w:t>
+        </w:r>
+      </w:hyperlink>
+    </w:p>
+    <w:p>
+      <w:pPr>
         <w:numPr>
           <w:ilvl w:val="0"/>
           <w:numId w:val="7"/>
@@ -3182,6 +3323,29 @@
     </w:p>
     <w:p>
       <w:pPr>
+        <w:spacing w:line="360" w:lineRule="auto"/>
+        <w:ind w:left="720"/>
+        <w:jc w:val="both"/>
+        <w:rPr>
+          <w:rFonts w:asciiTheme="majorHAnsi" w:hAnsiTheme="majorHAnsi" w:cstheme="majorHAnsi"/>
+          <w:sz w:val="26"/>
+          <w:szCs w:val="26"/>
+        </w:rPr>
+      </w:pPr>
+      <w:hyperlink r:id="rId17" w:history="1">
+        <w:r>
+          <w:rPr>
+            <w:rStyle w:val="Hyperlink"/>
+            <w:rFonts w:asciiTheme="majorHAnsi" w:hAnsiTheme="majorHAnsi" w:cstheme="majorHAnsi"/>
+            <w:sz w:val="26"/>
+            <w:szCs w:val="26"/>
+          </w:rPr>
+          <w:t>https://www.kaggle.com/code/abdelhai/eda-data-cleaning-ames-housing-dataset</w:t>
+        </w:r>
+      </w:hyperlink>
+    </w:p>
+    <w:p>
+      <w:pPr>
         <w:numPr>
           <w:ilvl w:val="0"/>
           <w:numId w:val="7"/>
@@ -3202,6 +3366,7 @@
           <w:sz w:val="26"/>
           <w:szCs w:val="26"/>
         </w:rPr>
+        <w:lastRenderedPageBreak/>
         <w:t>Tiền xử lý dữ liệu</w:t>
       </w:r>
       <w:r>
@@ -3212,6 +3377,85 @@
         </w:rPr>
         <w:t>: Xử lý dữ liệu bị thiếu, chuẩn hóa dữ liệu, mã hóa biến phân loại và xử lý các ngoại lệ.</w:t>
       </w:r>
+    </w:p>
+    <w:p>
+      <w:pPr>
+        <w:spacing w:line="360" w:lineRule="auto"/>
+        <w:ind w:left="720"/>
+        <w:jc w:val="both"/>
+        <w:rPr>
+          <w:rFonts w:asciiTheme="majorHAnsi" w:hAnsiTheme="majorHAnsi" w:cstheme="majorHAnsi"/>
+          <w:sz w:val="26"/>
+          <w:szCs w:val="26"/>
+        </w:rPr>
+      </w:pPr>
+      <w:hyperlink r:id="rId18" w:history="1">
+        <w:r>
+          <w:rPr>
+            <w:rStyle w:val="Hyperlink"/>
+            <w:rFonts w:asciiTheme="majorHAnsi" w:hAnsiTheme="majorHAnsi" w:cstheme="majorHAnsi"/>
+            <w:sz w:val="26"/>
+            <w:szCs w:val="26"/>
+          </w:rPr>
+          <w:t>https://www.kaggle.com/code/bilalgondal786/tutorial-feature-engineering-housing-data</w:t>
+        </w:r>
+      </w:hyperlink>
+    </w:p>
+    <w:p>
+      <w:pPr>
+        <w:spacing w:line="360" w:lineRule="auto"/>
+        <w:ind w:left="720"/>
+        <w:jc w:val="both"/>
+        <w:rPr>
+          <w:rFonts w:asciiTheme="majorHAnsi" w:hAnsiTheme="majorHAnsi" w:cstheme="majorHAnsi"/>
+          <w:sz w:val="26"/>
+          <w:szCs w:val="26"/>
+          <w:lang w:val="en-US"/>
+        </w:rPr>
+      </w:pPr>
+      <w:r>
+        <w:rPr>
+          <w:rFonts w:asciiTheme="majorHAnsi" w:hAnsiTheme="majorHAnsi" w:cstheme="majorHAnsi"/>
+          <w:b/>
+          <w:bCs/>
+          <w:sz w:val="26"/>
+          <w:szCs w:val="26"/>
+        </w:rPr>
+        <w:t>Machine Learning</w:t>
+      </w:r>
+      <w:r>
+        <w:rPr>
+          <w:rFonts w:asciiTheme="majorHAnsi" w:hAnsiTheme="majorHAnsi" w:cstheme="majorHAnsi"/>
+          <w:sz w:val="26"/>
+          <w:szCs w:val="26"/>
+        </w:rPr>
+        <w:t>: Áp dụng các thuật toán như Linear Regression, Random Forest, Gradient Boosting, XGBoost để dự đoán giá nhà và so sánh hiệu suất giữa các mô hình.</w:t>
+      </w:r>
+    </w:p>
+    <w:p>
+      <w:pPr>
+        <w:spacing w:line="360" w:lineRule="auto"/>
+        <w:ind w:left="720"/>
+        <w:jc w:val="both"/>
+        <w:rPr>
+          <w:rFonts w:asciiTheme="majorHAnsi" w:hAnsiTheme="majorHAnsi" w:cstheme="majorHAnsi"/>
+          <w:sz w:val="26"/>
+          <w:szCs w:val="26"/>
+          <w:lang w:val="en-US"/>
+        </w:rPr>
+      </w:pPr>
+      <w:hyperlink r:id="rId19" w:history="1">
+        <w:r>
+          <w:rPr>
+            <w:rStyle w:val="Hyperlink"/>
+            <w:rFonts w:asciiTheme="majorHAnsi" w:hAnsiTheme="majorHAnsi" w:cstheme="majorHAnsi"/>
+            <w:sz w:val="26"/>
+            <w:szCs w:val="26"/>
+            <w:lang w:val="en-US"/>
+          </w:rPr>
+          <w:t>https://github.com/sinhasagar507/Ames-house-price-prediction</w:t>
+        </w:r>
+      </w:hyperlink>
     </w:p>
     <w:p>
       <w:pPr>
@@ -3235,24 +3479,21 @@
           <w:sz w:val="26"/>
           <w:szCs w:val="26"/>
         </w:rPr>
-        <w:t>Machine Learning</w:t>
-      </w:r>
-      <w:r>
-        <w:rPr>
-          <w:rFonts w:asciiTheme="majorHAnsi" w:hAnsiTheme="majorHAnsi" w:cstheme="majorHAnsi"/>
-          <w:sz w:val="26"/>
-          <w:szCs w:val="26"/>
-        </w:rPr>
-        <w:t>: Áp dụng các thuật toán như Linear Regression, Random Forest, Gradient Boosting, XGBoost để dự đoán giá nhà và so sánh hiệu suất giữa các mô hình.</w:t>
-      </w:r>
-    </w:p>
-    <w:p>
-      <w:pPr>
-        <w:numPr>
-          <w:ilvl w:val="0"/>
-          <w:numId w:val="7"/>
-        </w:numPr>
+        <w:t>Feature Engineering</w:t>
+      </w:r>
+      <w:r>
+        <w:rPr>
+          <w:rFonts w:asciiTheme="majorHAnsi" w:hAnsiTheme="majorHAnsi" w:cstheme="majorHAnsi"/>
+          <w:sz w:val="26"/>
+          <w:szCs w:val="26"/>
+        </w:rPr>
+        <w:t>: Xây dựng các đặc trưng mới giúp tăng độ chính xác của mô hình dự đoán.</w:t>
+      </w:r>
+    </w:p>
+    <w:p>
+      <w:pPr>
         <w:spacing w:line="360" w:lineRule="auto"/>
+        <w:ind w:left="720"/>
         <w:jc w:val="both"/>
         <w:rPr>
           <w:rFonts w:asciiTheme="majorHAnsi" w:hAnsiTheme="majorHAnsi" w:cstheme="majorHAnsi"/>
@@ -3260,25 +3501,17 @@
           <w:szCs w:val="26"/>
         </w:rPr>
       </w:pPr>
-      <w:r>
-        <w:rPr>
-          <w:rFonts w:asciiTheme="majorHAnsi" w:hAnsiTheme="majorHAnsi" w:cstheme="majorHAnsi"/>
-          <w:b/>
-          <w:bCs/>
-          <w:sz w:val="26"/>
-          <w:szCs w:val="26"/>
-        </w:rPr>
-        <w:lastRenderedPageBreak/>
-        <w:t>Feature Engineering</w:t>
-      </w:r>
-      <w:r>
-        <w:rPr>
-          <w:rFonts w:asciiTheme="majorHAnsi" w:hAnsiTheme="majorHAnsi" w:cstheme="majorHAnsi"/>
-          <w:sz w:val="26"/>
-          <w:szCs w:val="26"/>
-        </w:rPr>
-        <w:t>: Xây dựng các đặc trưng mới giúp tăng độ chính xác của mô hình dự đoán.</w:t>
-      </w:r>
+      <w:hyperlink r:id="rId20" w:history="1">
+        <w:r>
+          <w:rPr>
+            <w:rStyle w:val="Hyperlink"/>
+            <w:rFonts w:asciiTheme="majorHAnsi" w:hAnsiTheme="majorHAnsi" w:cstheme="majorHAnsi"/>
+            <w:sz w:val="26"/>
+            <w:szCs w:val="26"/>
+          </w:rPr>
+          <w:t>https://en.wikipedia.org/wiki/Feature_engineering</w:t>
+        </w:r>
+      </w:hyperlink>
     </w:p>
     <w:p>
       <w:pPr>
@@ -3566,6 +3799,203 @@
     </w:p>
     <w:p>
       <w:pPr>
+        <w:spacing w:line="360" w:lineRule="auto"/>
+        <w:ind w:left="720"/>
+        <w:jc w:val="both"/>
+        <w:rPr>
+          <w:rFonts w:asciiTheme="majorHAnsi" w:hAnsiTheme="majorHAnsi" w:cstheme="majorHAnsi"/>
+          <w:sz w:val="26"/>
+          <w:szCs w:val="26"/>
+          <w:lang w:val="en-US"/>
+        </w:rPr>
+      </w:pPr>
+      <w:r>
+        <w:rPr>
+          <w:rFonts w:asciiTheme="majorHAnsi" w:hAnsiTheme="majorHAnsi" w:cstheme="majorHAnsi"/>
+          <w:sz w:val="26"/>
+          <w:szCs w:val="26"/>
+          <w:lang w:val="en-US"/>
+        </w:rPr>
+        <w:lastRenderedPageBreak/>
+        <w:t xml:space="preserve">Link </w:t>
+      </w:r>
+      <w:proofErr w:type="spellStart"/>
+      <w:r>
+        <w:rPr>
+          <w:rFonts w:asciiTheme="majorHAnsi" w:hAnsiTheme="majorHAnsi" w:cstheme="majorHAnsi"/>
+          <w:sz w:val="26"/>
+          <w:szCs w:val="26"/>
+          <w:lang w:val="en-US"/>
+        </w:rPr>
+        <w:t>tài</w:t>
+      </w:r>
+      <w:proofErr w:type="spellEnd"/>
+      <w:r>
+        <w:rPr>
+          <w:rFonts w:asciiTheme="majorHAnsi" w:hAnsiTheme="majorHAnsi" w:cstheme="majorHAnsi"/>
+          <w:sz w:val="26"/>
+          <w:szCs w:val="26"/>
+          <w:lang w:val="en-US"/>
+        </w:rPr>
+        <w:t xml:space="preserve"> </w:t>
+      </w:r>
+      <w:proofErr w:type="spellStart"/>
+      <w:r>
+        <w:rPr>
+          <w:rFonts w:asciiTheme="majorHAnsi" w:hAnsiTheme="majorHAnsi" w:cstheme="majorHAnsi"/>
+          <w:sz w:val="26"/>
+          <w:szCs w:val="26"/>
+          <w:lang w:val="en-US"/>
+        </w:rPr>
+        <w:t>liệu</w:t>
+      </w:r>
+      <w:proofErr w:type="spellEnd"/>
+      <w:r>
+        <w:rPr>
+          <w:rFonts w:asciiTheme="majorHAnsi" w:hAnsiTheme="majorHAnsi" w:cstheme="majorHAnsi"/>
+          <w:sz w:val="26"/>
+          <w:szCs w:val="26"/>
+          <w:lang w:val="en-US"/>
+        </w:rPr>
+        <w:t xml:space="preserve"> </w:t>
+      </w:r>
+      <w:proofErr w:type="spellStart"/>
+      <w:r>
+        <w:rPr>
+          <w:rFonts w:asciiTheme="majorHAnsi" w:hAnsiTheme="majorHAnsi" w:cstheme="majorHAnsi"/>
+          <w:sz w:val="26"/>
+          <w:szCs w:val="26"/>
+          <w:lang w:val="en-US"/>
+        </w:rPr>
+        <w:t>tham</w:t>
+      </w:r>
+      <w:proofErr w:type="spellEnd"/>
+      <w:r>
+        <w:rPr>
+          <w:rFonts w:asciiTheme="majorHAnsi" w:hAnsiTheme="majorHAnsi" w:cstheme="majorHAnsi"/>
+          <w:sz w:val="26"/>
+          <w:szCs w:val="26"/>
+          <w:lang w:val="en-US"/>
+        </w:rPr>
+        <w:t xml:space="preserve"> </w:t>
+      </w:r>
+      <w:proofErr w:type="spellStart"/>
+      <w:r>
+        <w:rPr>
+          <w:rFonts w:asciiTheme="majorHAnsi" w:hAnsiTheme="majorHAnsi" w:cstheme="majorHAnsi"/>
+          <w:sz w:val="26"/>
+          <w:szCs w:val="26"/>
+          <w:lang w:val="en-US"/>
+        </w:rPr>
+        <w:t>khảo</w:t>
+      </w:r>
+      <w:proofErr w:type="spellEnd"/>
+      <w:r>
+        <w:rPr>
+          <w:rFonts w:asciiTheme="majorHAnsi" w:hAnsiTheme="majorHAnsi" w:cstheme="majorHAnsi"/>
+          <w:sz w:val="26"/>
+          <w:szCs w:val="26"/>
+          <w:lang w:val="en-US"/>
+        </w:rPr>
+        <w:t>:</w:t>
+      </w:r>
+    </w:p>
+    <w:p>
+      <w:pPr>
+        <w:spacing w:line="360" w:lineRule="auto"/>
+        <w:ind w:left="720"/>
+        <w:jc w:val="both"/>
+        <w:rPr>
+          <w:rFonts w:asciiTheme="majorHAnsi" w:hAnsiTheme="majorHAnsi" w:cstheme="majorHAnsi"/>
+          <w:sz w:val="26"/>
+          <w:szCs w:val="26"/>
+          <w:lang w:val="en-US"/>
+        </w:rPr>
+      </w:pPr>
+      <w:hyperlink r:id="rId21" w:history="1">
+        <w:r>
+          <w:rPr>
+            <w:rStyle w:val="Hyperlink"/>
+            <w:rFonts w:asciiTheme="majorHAnsi" w:hAnsiTheme="majorHAnsi" w:cstheme="majorHAnsi"/>
+            <w:sz w:val="26"/>
+            <w:szCs w:val="26"/>
+          </w:rPr>
+          <w:t>https://rpubs.com/NgKhanh2203/1280516</w:t>
+        </w:r>
+      </w:hyperlink>
+    </w:p>
+    <w:p>
+      <w:pPr>
+        <w:spacing w:line="360" w:lineRule="auto"/>
+        <w:ind w:left="720"/>
+        <w:jc w:val="both"/>
+        <w:rPr>
+          <w:rFonts w:asciiTheme="majorHAnsi" w:hAnsiTheme="majorHAnsi" w:cstheme="majorHAnsi"/>
+          <w:sz w:val="26"/>
+          <w:szCs w:val="26"/>
+          <w:lang w:val="en-US"/>
+        </w:rPr>
+      </w:pPr>
+      <w:hyperlink r:id="rId22" w:history="1">
+        <w:r>
+          <w:rPr>
+            <w:rStyle w:val="Hyperlink"/>
+            <w:rFonts w:asciiTheme="majorHAnsi" w:hAnsiTheme="majorHAnsi" w:cstheme="majorHAnsi"/>
+            <w:sz w:val="26"/>
+            <w:szCs w:val="26"/>
+            <w:lang w:val="en-US"/>
+          </w:rPr>
+          <w:t>https://github.com/Experimenters1/house-price-pre</w:t>
+        </w:r>
+        <w:r>
+          <w:rPr>
+            <w:rStyle w:val="Hyperlink"/>
+            <w:rFonts w:asciiTheme="majorHAnsi" w:hAnsiTheme="majorHAnsi" w:cstheme="majorHAnsi"/>
+            <w:sz w:val="26"/>
+            <w:szCs w:val="26"/>
+            <w:lang w:val="en-US"/>
+          </w:rPr>
+          <w:t>d</w:t>
+        </w:r>
+        <w:r>
+          <w:rPr>
+            <w:rStyle w:val="Hyperlink"/>
+            <w:rFonts w:asciiTheme="majorHAnsi" w:hAnsiTheme="majorHAnsi" w:cstheme="majorHAnsi"/>
+            <w:sz w:val="26"/>
+            <w:szCs w:val="26"/>
+            <w:lang w:val="en-US"/>
+          </w:rPr>
+          <w:t>iction</w:t>
+        </w:r>
+      </w:hyperlink>
+    </w:p>
+    <w:p>
+      <w:pPr>
+        <w:spacing w:line="360" w:lineRule="auto"/>
+        <w:ind w:left="720"/>
+        <w:jc w:val="both"/>
+        <w:rPr>
+          <w:rFonts w:asciiTheme="majorHAnsi" w:hAnsiTheme="majorHAnsi" w:cstheme="majorHAnsi"/>
+          <w:sz w:val="26"/>
+          <w:szCs w:val="26"/>
+          <w:lang w:val="en-US"/>
+        </w:rPr>
+      </w:pPr>
+      <w:hyperlink r:id="rId23" w:history="1">
+        <w:r>
+          <w:rPr>
+            <w:rStyle w:val="Hyperlink"/>
+            <w:rFonts w:asciiTheme="majorHAnsi" w:hAnsiTheme="majorHAnsi" w:cstheme="majorHAnsi"/>
+            <w:sz w:val="26"/>
+            <w:szCs w:val="26"/>
+            <w:lang w:val="en-US"/>
+          </w:rPr>
+          <w:t>https://www.kaggle.com/code/davidanimaddo/ames-housing-prices-regression-xgboost</w:t>
+        </w:r>
+      </w:hyperlink>
+    </w:p>
+    <w:p>
+      <w:pPr>
         <w:pStyle w:val="Heading1"/>
         <w:rPr>
           <w:rFonts w:cstheme="majorHAnsi"/>
@@ -3644,6 +4074,63 @@
         </w:rPr>
         <w:t>Một số tài liệu có thể tham khảo:</w:t>
       </w:r>
+    </w:p>
+    <w:p>
+      <w:pPr>
+        <w:numPr>
+          <w:ilvl w:val="0"/>
+          <w:numId w:val="10"/>
+        </w:numPr>
+        <w:spacing w:line="360" w:lineRule="auto"/>
+        <w:rPr>
+          <w:rFonts w:asciiTheme="majorHAnsi" w:hAnsiTheme="majorHAnsi" w:cstheme="majorHAnsi"/>
+          <w:sz w:val="26"/>
+          <w:szCs w:val="26"/>
+        </w:rPr>
+      </w:pPr>
+      <w:r>
+        <w:rPr>
+          <w:rFonts w:asciiTheme="majorHAnsi" w:hAnsiTheme="majorHAnsi" w:cstheme="majorHAnsi"/>
+          <w:sz w:val="26"/>
+          <w:szCs w:val="26"/>
+        </w:rPr>
+        <w:t>Các bài phân tích EDA trên Kaggle.</w:t>
+      </w:r>
+    </w:p>
+    <w:p>
+      <w:pPr>
+        <w:spacing w:line="360" w:lineRule="auto"/>
+        <w:ind w:left="720"/>
+        <w:rPr>
+          <w:rFonts w:asciiTheme="majorHAnsi" w:hAnsiTheme="majorHAnsi" w:cstheme="majorHAnsi"/>
+          <w:sz w:val="26"/>
+          <w:szCs w:val="26"/>
+        </w:rPr>
+      </w:pPr>
+      <w:r>
+        <w:rPr>
+          <w:rFonts w:asciiTheme="majorHAnsi" w:hAnsiTheme="majorHAnsi" w:cstheme="majorHAnsi"/>
+          <w:sz w:val="26"/>
+          <w:szCs w:val="26"/>
+          <w:lang w:val="en-US"/>
+        </w:rPr>
+        <w:t>VD:</w:t>
+      </w:r>
+      <w:r>
+        <w:t xml:space="preserve"> </w:t>
+      </w:r>
+      <w:hyperlink r:id="rId24" w:history="1">
+        <w:r>
+          <w:rPr>
+            <w:rStyle w:val="Hyperlink"/>
+            <w:rFonts w:asciiTheme="majorHAnsi" w:hAnsiTheme="majorHAnsi" w:cstheme="majorHAnsi"/>
+            <w:sz w:val="26"/>
+            <w:szCs w:val="26"/>
+            <w:lang w:val="en-US"/>
+          </w:rPr>
+          <w:t>https://www.kaggle.com/code/leeclemmer/exploratory-data-analysis-of-housing-in-ames-iowa</w:t>
+        </w:r>
+      </w:hyperlink>
     </w:p>
     <w:p>
       <w:pPr>
@@ -3665,8 +4152,41 @@
           <w:sz w:val="26"/>
           <w:szCs w:val="26"/>
         </w:rPr>
-        <w:t>Các bài phân tích EDA trên Kaggle.</w:t>
-      </w:r>
+        <w:t>Các dự án ứng dụng trên GitHub.</w:t>
+      </w:r>
+    </w:p>
+    <w:p>
+      <w:pPr>
+        <w:spacing w:line="360" w:lineRule="auto"/>
+        <w:ind w:left="720"/>
+        <w:jc w:val="both"/>
+        <w:rPr>
+          <w:rFonts w:asciiTheme="majorHAnsi" w:hAnsiTheme="majorHAnsi" w:cstheme="majorHAnsi"/>
+          <w:sz w:val="26"/>
+          <w:szCs w:val="26"/>
+        </w:rPr>
+      </w:pPr>
+      <w:r>
+        <w:rPr>
+          <w:rFonts w:asciiTheme="majorHAnsi" w:hAnsiTheme="majorHAnsi" w:cstheme="majorHAnsi"/>
+          <w:sz w:val="26"/>
+          <w:szCs w:val="26"/>
+          <w:lang w:val="en-US"/>
+        </w:rPr>
+        <w:t xml:space="preserve">VD: </w:t>
+      </w:r>
+      <w:hyperlink r:id="rId25" w:history="1">
+        <w:r>
+          <w:rPr>
+            <w:rStyle w:val="Hyperlink"/>
+            <w:rFonts w:asciiTheme="majorHAnsi" w:hAnsiTheme="majorHAnsi" w:cstheme="majorHAnsi"/>
+            <w:sz w:val="26"/>
+            <w:szCs w:val="26"/>
+            <w:lang w:val="en-US"/>
+          </w:rPr>
+          <w:t>https://github.com/jreynolds999/Ames-Housing-Data-Analysis</w:t>
+        </w:r>
+      </w:hyperlink>
     </w:p>
     <w:p>
       <w:pPr>
@@ -3688,32 +4208,60 @@
           <w:sz w:val="26"/>
           <w:szCs w:val="26"/>
         </w:rPr>
-        <w:t>Các dự án ứng dụng trên GitHub.</w:t>
-      </w:r>
-    </w:p>
-    <w:p>
-      <w:pPr>
-        <w:numPr>
-          <w:ilvl w:val="0"/>
-          <w:numId w:val="10"/>
-        </w:numPr>
+        <w:t>Các khóa học về học máy sử dụng bộ dữ liệu này làm ví dụ thực hành.</w:t>
+      </w:r>
+    </w:p>
+    <w:p>
+      <w:pPr>
         <w:spacing w:line="360" w:lineRule="auto"/>
-        <w:jc w:val="both"/>
-        <w:rPr>
-          <w:rFonts w:asciiTheme="majorHAnsi" w:hAnsiTheme="majorHAnsi" w:cstheme="majorHAnsi"/>
-          <w:sz w:val="26"/>
-          <w:szCs w:val="26"/>
-        </w:rPr>
-      </w:pPr>
-      <w:r>
-        <w:rPr>
-          <w:rFonts w:asciiTheme="majorHAnsi" w:hAnsiTheme="majorHAnsi" w:cstheme="majorHAnsi"/>
-          <w:sz w:val="26"/>
-          <w:szCs w:val="26"/>
-        </w:rPr>
-        <w:lastRenderedPageBreak/>
-        <w:t>Các khóa học về học máy sử dụng bộ dữ liệu này làm ví dụ thực hành.</w:t>
-      </w:r>
+        <w:ind w:left="720"/>
+        <w:rPr>
+          <w:rFonts w:asciiTheme="majorHAnsi" w:hAnsiTheme="majorHAnsi" w:cstheme="majorHAnsi"/>
+          <w:sz w:val="26"/>
+          <w:szCs w:val="26"/>
+        </w:rPr>
+      </w:pPr>
+      <w:r>
+        <w:rPr>
+          <w:rFonts w:asciiTheme="majorHAnsi" w:hAnsiTheme="majorHAnsi" w:cstheme="majorHAnsi"/>
+          <w:sz w:val="26"/>
+          <w:szCs w:val="26"/>
+          <w:lang w:val="en-US"/>
+        </w:rPr>
+        <w:t xml:space="preserve">VD: </w:t>
+      </w:r>
+      <w:hyperlink r:id="rId26" w:history="1">
+        <w:r>
+          <w:rPr>
+            <w:rStyle w:val="Hyperlink"/>
+            <w:rFonts w:asciiTheme="majorHAnsi" w:hAnsiTheme="majorHAnsi" w:cstheme="majorHAnsi"/>
+            <w:sz w:val="26"/>
+            <w:szCs w:val="26"/>
+            <w:lang w:val="en-US"/>
+          </w:rPr>
+          <w:t>https://inria.github.io/</w:t>
+        </w:r>
+        <w:r>
+          <w:rPr>
+            <w:rStyle w:val="Hyperlink"/>
+            <w:rFonts w:asciiTheme="majorHAnsi" w:hAnsiTheme="majorHAnsi" w:cstheme="majorHAnsi"/>
+            <w:sz w:val="26"/>
+            <w:szCs w:val="26"/>
+            <w:lang w:val="en-US"/>
+          </w:rPr>
+          <w:t>s</w:t>
+        </w:r>
+        <w:r>
+          <w:rPr>
+            <w:rStyle w:val="Hyperlink"/>
+            <w:rFonts w:asciiTheme="majorHAnsi" w:hAnsiTheme="majorHAnsi" w:cstheme="majorHAnsi"/>
+            <w:sz w:val="26"/>
+            <w:szCs w:val="26"/>
+            <w:lang w:val="en-US"/>
+          </w:rPr>
+          <w:t>cikit-learn-mooc/python_scripts/datasets_ames_housing.html</w:t>
+        </w:r>
+      </w:hyperlink>
     </w:p>
     <w:p>
       <w:pPr>

</xml_diff>